<commit_message>
Updated with method implementation and changed it to a pyhton file
</commit_message>
<xml_diff>
--- a/Leave-Policy.docx
+++ b/Leave-Policy.docx
@@ -30,15 +30,7 @@
         <w:t>Company Name:</w:t>
       </w:r>
       <w:r>
-        <w:t xml:space="preserve"> </w:t>
-      </w:r>
-      <w:proofErr w:type="spellStart"/>
-      <w:r>
-        <w:t>BlueOrbit</w:t>
-      </w:r>
-      <w:proofErr w:type="spellEnd"/>
-      <w:r>
-        <w:t xml:space="preserve"> Technologies </w:t>
+        <w:t xml:space="preserve"> BlueOrbit Technologies </w:t>
       </w:r>
       <w:r>
         <w:br/>
@@ -72,23 +64,7 @@
     </w:p>
     <w:p>
       <w:r>
-        <w:t xml:space="preserve">At </w:t>
-      </w:r>
-      <w:proofErr w:type="spellStart"/>
-      <w:r>
-        <w:t>BlueOrbit</w:t>
-      </w:r>
-      <w:proofErr w:type="spellEnd"/>
-      <w:r>
-        <w:t xml:space="preserve"> Technologies </w:t>
-      </w:r>
-      <w:proofErr w:type="spellStart"/>
-      <w:r>
-        <w:t>Pvt.</w:t>
-      </w:r>
-      <w:proofErr w:type="spellEnd"/>
-      <w:r>
-        <w:t xml:space="preserve"> Ltd., we value employee well-being and work–life balance. This policy defines the rules, eligibility, types, and procedures related to employee leave, ensuring transparency while meeting business requirements.</w:t>
+        <w:t>At BlueOrbit Technologies Pvt. Ltd., we value employee well-being and work–life balance. This policy defines the rules, eligibility, types, and procedures related to employee leave, ensuring transparency while meeting business requirements.</w:t>
       </w:r>
     </w:p>
     <w:p/>
@@ -104,7 +80,14 @@
           <w:b/>
           <w:bCs/>
         </w:rPr>
-        <w:t>2. Who is eligible for leave?</w:t>
+        <w:t>2. Who is eligible for leave</w:t>
+      </w:r>
+      <w:r>
+        <w:rPr>
+          <w:b/>
+          <w:bCs/>
+        </w:rPr>
+        <w:t>?</w:t>
       </w:r>
     </w:p>
     <w:p>
@@ -541,23 +524,7 @@
           <w:b/>
           <w:bCs/>
         </w:rPr>
-        <w:t xml:space="preserve">7. What </w:t>
-      </w:r>
-      <w:proofErr w:type="gramStart"/>
-      <w:r>
-        <w:rPr>
-          <w:b/>
-          <w:bCs/>
-        </w:rPr>
-        <w:t>are</w:t>
-      </w:r>
-      <w:proofErr w:type="gramEnd"/>
-      <w:r>
-        <w:rPr>
-          <w:b/>
-          <w:bCs/>
-        </w:rPr>
-        <w:t xml:space="preserve"> the Sick Leave (SL) rules?</w:t>
+        <w:t>7. What are the Sick Leave (SL) rules?</w:t>
       </w:r>
     </w:p>
     <w:p>
@@ -1562,6 +1529,7 @@
   <w:style w:type="character" w:default="1" w:styleId="DefaultParagraphFont">
     <w:name w:val="Default Paragraph Font"/>
     <w:uiPriority w:val="1"/>
+    <w:semiHidden/>
     <w:unhideWhenUsed/>
   </w:style>
   <w:style w:type="table" w:default="1" w:styleId="TableNormal">

</xml_diff>